<commit_message>
fix a typo in report, revise the ALU pic, add the Controllogic pic but unfinished
</commit_message>
<xml_diff>
--- a/p3_group_12_report.docx
+++ b/p3_group_12_report.docx
@@ -1,6 +1,6 @@
 
 <file path=word/document.xml><?xml version="1.0" encoding="utf-8"?>
-<w:document xmlns:wpc="http://schemas.microsoft.com/office/word/2010/wordprocessingCanvas" xmlns:cx="http://schemas.microsoft.com/office/drawing/2014/chartex" xmlns:cx1="http://schemas.microsoft.com/office/drawing/2015/9/8/chartex" xmlns:cx2="http://schemas.microsoft.com/office/drawing/2015/10/21/chartex" xmlns:cx3="http://schemas.microsoft.com/office/drawing/2016/5/9/chartex" xmlns:cx4="http://schemas.microsoft.com/office/drawing/2016/5/10/chartex" xmlns:cx5="http://schemas.microsoft.com/office/drawing/2016/5/11/chartex" xmlns:cx6="http://schemas.microsoft.com/office/drawing/2016/5/12/chartex" xmlns:cx7="http://schemas.microsoft.com/office/drawing/2016/5/13/chartex" xmlns:cx8="http://schemas.microsoft.com/office/drawing/2016/5/14/chartex" xmlns:mc="http://schemas.openxmlformats.org/markup-compatibility/2006" xmlns:aink="http://schemas.microsoft.com/office/drawing/2016/ink" xmlns:am3d="http://schemas.microsoft.com/office/drawing/2017/model3d" xmlns:o="urn:schemas-microsoft-com:office:office" xmlns:r="http://schemas.openxmlformats.org/officeDocument/2006/relationships" xmlns:m="http://schemas.openxmlformats.org/officeDocument/2006/math" xmlns:v="urn:schemas-microsoft-com:vml" xmlns:wp14="http://schemas.microsoft.com/office/word/2010/wordprocessingDrawing" xmlns:wp="http://schemas.openxmlformats.org/drawingml/2006/wordprocessingDrawing" xmlns:w10="urn:schemas-microsoft-com:office:word" xmlns:w="http://schemas.openxmlformats.org/wordprocessingml/2006/main" xmlns:w14="http://schemas.microsoft.com/office/word/2010/wordml" xmlns:w15="http://schemas.microsoft.com/office/word/2012/wordml" xmlns:w16cid="http://schemas.microsoft.com/office/word/2016/wordml/cid" xmlns:w16se="http://schemas.microsoft.com/office/word/2015/wordml/symex" xmlns:wpg="http://schemas.microsoft.com/office/word/2010/wordprocessingGroup" xmlns:wpi="http://schemas.microsoft.com/office/word/2010/wordprocessingInk" xmlns:wne="http://schemas.microsoft.com/office/word/2006/wordml" xmlns:wps="http://schemas.microsoft.com/office/word/2010/wordprocessingShape" mc:Ignorable="w14 w15 w16se w16cid wp14">
+<w:document xmlns:wpc="http://schemas.microsoft.com/office/word/2010/wordprocessingCanvas" xmlns:mo="http://schemas.microsoft.com/office/mac/office/2008/main" xmlns:mc="http://schemas.openxmlformats.org/markup-compatibility/2006" xmlns:mv="urn:schemas-microsoft-com:mac:vml" xmlns:o="urn:schemas-microsoft-com:office:office" xmlns:r="http://schemas.openxmlformats.org/officeDocument/2006/relationships" xmlns:m="http://schemas.openxmlformats.org/officeDocument/2006/math" xmlns:v="urn:schemas-microsoft-com:vml" xmlns:wp14="http://schemas.microsoft.com/office/word/2010/wordprocessingDrawing" xmlns:wp="http://schemas.openxmlformats.org/drawingml/2006/wordprocessingDrawing" xmlns:w10="urn:schemas-microsoft-com:office:word" xmlns:w="http://schemas.openxmlformats.org/wordprocessingml/2006/main" xmlns:w14="http://schemas.microsoft.com/office/word/2010/wordml" xmlns:w15="http://schemas.microsoft.com/office/word/2012/wordml" xmlns:wpg="http://schemas.microsoft.com/office/word/2010/wordprocessingGroup" xmlns:wpi="http://schemas.microsoft.com/office/word/2010/wordprocessingInk" xmlns:wne="http://schemas.microsoft.com/office/word/2006/wordml" xmlns:wps="http://schemas.microsoft.com/office/word/2010/wordprocessingShape" mc:Ignorable="w14 w15 wp14">
   <w:body>
     <w:p>
       <w:pPr>
@@ -515,7 +515,7 @@
       </w:tr>
       <w:tr>
         <w:trPr>
-          <w:trHeight w:val="451"/>
+          <w:trHeight w:val="409"/>
         </w:trPr>
         <w:tc>
           <w:tcPr>
@@ -1145,19 +1145,9 @@
                 <w:sz w:val="16"/>
                 <w:szCs w:val="21"/>
               </w:rPr>
-              <w:t xml:space="preserve">  PC = </w:t>
-            </w:r>
-            <w:proofErr w:type="gramStart"/>
-            <w:r>
-              <w:rPr>
-                <w:rFonts w:ascii="Menlo" w:eastAsiaTheme="majorHAnsi" w:hAnsi="Menlo" w:cs="Menlo"/>
-                <w:sz w:val="16"/>
-                <w:szCs w:val="21"/>
-              </w:rPr>
-              <w:t>MUX(</w:t>
+              <w:t xml:space="preserve">  PC = MUX(</w:t>
             </w:r>
             <w:proofErr w:type="spellStart"/>
-            <w:proofErr w:type="gramEnd"/>
             <w:r>
               <w:rPr>
                 <w:rFonts w:ascii="Menlo" w:eastAsiaTheme="majorHAnsi" w:hAnsi="Menlo" w:cs="Menlo"/>
@@ -1707,19 +1697,9 @@
                 <w:sz w:val="16"/>
                 <w:szCs w:val="21"/>
               </w:rPr>
-              <w:t xml:space="preserve">  PC = </w:t>
-            </w:r>
-            <w:proofErr w:type="gramStart"/>
-            <w:r>
-              <w:rPr>
-                <w:rFonts w:ascii="Menlo" w:eastAsiaTheme="majorHAnsi" w:hAnsi="Menlo" w:cs="Menlo"/>
-                <w:sz w:val="16"/>
-                <w:szCs w:val="21"/>
-              </w:rPr>
-              <w:t>MUX(</w:t>
+              <w:t xml:space="preserve">  PC = MUX(</w:t>
             </w:r>
             <w:proofErr w:type="spellStart"/>
-            <w:proofErr w:type="gramEnd"/>
             <w:r>
               <w:rPr>
                 <w:rFonts w:ascii="Menlo" w:eastAsiaTheme="majorHAnsi" w:hAnsi="Menlo" w:cs="Menlo"/>
@@ -2343,8 +2323,6 @@
               </w:rPr>
               <w:t>R3x6</w:t>
             </w:r>
-            <w:bookmarkStart w:id="0" w:name="_GoBack"/>
-            <w:bookmarkEnd w:id="0"/>
           </w:p>
         </w:tc>
         <w:tc>
@@ -2556,7 +2534,15 @@
                 <w:sz w:val="16"/>
                 <w:szCs w:val="21"/>
               </w:rPr>
-              <w:t>the match score of R3 and R2.</w:t>
+              <w:t>the match score of R3 and R1</w:t>
+            </w:r>
+            <w:r>
+              <w:rPr>
+                <w:rFonts w:ascii="Menlo" w:eastAsiaTheme="majorHAnsi" w:hAnsi="Menlo" w:cs="Menlo" w:hint="eastAsia"/>
+                <w:sz w:val="16"/>
+                <w:szCs w:val="21"/>
+              </w:rPr>
+              <w:t>.</w:t>
             </w:r>
           </w:p>
           <w:p>
@@ -4029,16 +4015,17 @@
           <w:sz w:val="32"/>
         </w:rPr>
       </w:pPr>
+      <w:bookmarkStart w:id="0" w:name="_GoBack"/>
       <w:r>
         <w:rPr>
           <w:noProof/>
           <w:sz w:val="32"/>
         </w:rPr>
         <w:drawing>
-          <wp:inline distT="0" distB="0" distL="0" distR="0" wp14:anchorId="0315F886" wp14:editId="19D88EBF">
-            <wp:extent cx="5723890" cy="6791960"/>
-            <wp:effectExtent l="0" t="0" r="0" b="0"/>
-            <wp:docPr id="1" name="Picture 1" descr="AluSchematic.png"/>
+          <wp:inline distT="0" distB="0" distL="0" distR="0" wp14:anchorId="54FA4B44" wp14:editId="627F986B">
+            <wp:extent cx="5727700" cy="5986780"/>
+            <wp:effectExtent l="0" t="0" r="12700" b="7620"/>
+            <wp:docPr id="2" name="Picture 2"/>
             <wp:cNvGraphicFramePr>
               <a:graphicFrameLocks xmlns:a="http://schemas.openxmlformats.org/drawingml/2006/main" noChangeAspect="1"/>
             </wp:cNvGraphicFramePr>
@@ -4046,10 +4033,8 @@
               <a:graphicData uri="http://schemas.openxmlformats.org/drawingml/2006/picture">
                 <pic:pic xmlns:pic="http://schemas.openxmlformats.org/drawingml/2006/picture">
                   <pic:nvPicPr>
-                    <pic:cNvPr id="0" name="Picture 1" descr="AluSchematic.png"/>
-                    <pic:cNvPicPr>
-                      <a:picLocks noChangeAspect="1" noChangeArrowheads="1"/>
-                    </pic:cNvPicPr>
+                    <pic:cNvPr id="2" name="AluSchematic.png"/>
+                    <pic:cNvPicPr/>
                   </pic:nvPicPr>
                   <pic:blipFill>
                     <a:blip r:embed="rId6">
@@ -4059,23 +4044,18 @@
                         </a:ext>
                       </a:extLst>
                     </a:blip>
-                    <a:srcRect/>
                     <a:stretch>
                       <a:fillRect/>
                     </a:stretch>
                   </pic:blipFill>
-                  <pic:spPr bwMode="auto">
+                  <pic:spPr>
                     <a:xfrm>
                       <a:off x="0" y="0"/>
-                      <a:ext cx="5723890" cy="6791960"/>
+                      <a:ext cx="5727700" cy="5986780"/>
                     </a:xfrm>
                     <a:prstGeom prst="rect">
                       <a:avLst/>
                     </a:prstGeom>
-                    <a:noFill/>
-                    <a:ln>
-                      <a:noFill/>
-                    </a:ln>
                   </pic:spPr>
                 </pic:pic>
               </a:graphicData>
@@ -4083,6 +4063,7 @@
           </wp:inline>
         </w:drawing>
       </w:r>
+      <w:bookmarkEnd w:id="0"/>
     </w:p>
     <w:p>
       <w:pPr>
@@ -4109,7 +4090,6 @@
           <w:sz w:val="28"/>
           <w:szCs w:val="28"/>
         </w:rPr>
-        <w:lastRenderedPageBreak/>
         <w:t>Hamming Weight Counter</w:t>
       </w:r>
     </w:p>
@@ -4125,6 +4105,7 @@
           <w:noProof/>
           <w:sz w:val="32"/>
         </w:rPr>
+        <w:lastRenderedPageBreak/>
         <w:drawing>
           <wp:inline distT="0" distB="0" distL="0" distR="0" wp14:anchorId="3F603727" wp14:editId="60E6DA56">
             <wp:extent cx="6109335" cy="8001481"/>
@@ -4204,13 +4185,13 @@
           <w:noProof/>
         </w:rPr>
         <w:drawing>
-          <wp:anchor distT="0" distB="0" distL="114300" distR="114300" simplePos="0" relativeHeight="251658240" behindDoc="0" locked="0" layoutInCell="1" allowOverlap="1" wp14:anchorId="26256C25" wp14:editId="6EDC083A">
+          <wp:anchor distT="0" distB="0" distL="114300" distR="114300" simplePos="0" relativeHeight="251658240" behindDoc="0" locked="0" layoutInCell="1" allowOverlap="1" wp14:anchorId="26256C25" wp14:editId="741F0E63">
             <wp:simplePos x="0" y="0"/>
             <wp:positionH relativeFrom="column">
-              <wp:posOffset>-405130</wp:posOffset>
+              <wp:posOffset>-527050</wp:posOffset>
             </wp:positionH>
             <wp:positionV relativeFrom="paragraph">
-              <wp:posOffset>250825</wp:posOffset>
+              <wp:posOffset>248285</wp:posOffset>
             </wp:positionV>
             <wp:extent cx="6722745" cy="4789805"/>
             <wp:effectExtent l="0" t="0" r="8255" b="10795"/>
@@ -4861,8 +4842,18 @@
                 <w:sz w:val="16"/>
                 <w:szCs w:val="21"/>
               </w:rPr>
-              <w:t xml:space="preserve"> ss</w:t>
-            </w:r>
+              <w:t xml:space="preserve"> </w:t>
+            </w:r>
+            <w:proofErr w:type="spellStart"/>
+            <w:r>
+              <w:rPr>
+                <w:rFonts w:ascii="Menlo" w:eastAsiaTheme="majorHAnsi" w:hAnsi="Menlo" w:cs="Menlo" w:hint="eastAsia"/>
+                <w:sz w:val="16"/>
+                <w:szCs w:val="21"/>
+              </w:rPr>
+              <w:t>ss</w:t>
+            </w:r>
+            <w:proofErr w:type="spellEnd"/>
           </w:p>
         </w:tc>
         <w:tc>
@@ -5131,8 +5122,18 @@
                 <w:sz w:val="16"/>
                 <w:szCs w:val="21"/>
               </w:rPr>
-              <w:t xml:space="preserve"> ss</w:t>
-            </w:r>
+              <w:t xml:space="preserve"> </w:t>
+            </w:r>
+            <w:proofErr w:type="spellStart"/>
+            <w:r>
+              <w:rPr>
+                <w:rFonts w:ascii="Menlo" w:eastAsiaTheme="majorHAnsi" w:hAnsi="Menlo" w:cs="Menlo" w:hint="eastAsia"/>
+                <w:sz w:val="16"/>
+                <w:szCs w:val="21"/>
+              </w:rPr>
+              <w:t>ss</w:t>
+            </w:r>
+            <w:proofErr w:type="spellEnd"/>
           </w:p>
         </w:tc>
         <w:tc>
@@ -6746,8 +6747,18 @@
                 <w:sz w:val="16"/>
                 <w:szCs w:val="21"/>
               </w:rPr>
-              <w:t xml:space="preserve"> ss</w:t>
-            </w:r>
+              <w:t xml:space="preserve"> </w:t>
+            </w:r>
+            <w:proofErr w:type="spellStart"/>
+            <w:r>
+              <w:rPr>
+                <w:rFonts w:ascii="Menlo" w:eastAsiaTheme="majorHAnsi" w:hAnsi="Menlo" w:cs="Menlo" w:hint="eastAsia"/>
+                <w:sz w:val="16"/>
+                <w:szCs w:val="21"/>
+              </w:rPr>
+              <w:t>ss</w:t>
+            </w:r>
+            <w:proofErr w:type="spellEnd"/>
           </w:p>
         </w:tc>
         <w:tc>
@@ -7493,8 +7504,8 @@
 </file>
 
 <file path=word/numbering.xml><?xml version="1.0" encoding="utf-8"?>
-<w:numbering xmlns:wpc="http://schemas.microsoft.com/office/word/2010/wordprocessingCanvas" xmlns:cx="http://schemas.microsoft.com/office/drawing/2014/chartex" xmlns:cx1="http://schemas.microsoft.com/office/drawing/2015/9/8/chartex" xmlns:cx2="http://schemas.microsoft.com/office/drawing/2015/10/21/chartex" xmlns:cx3="http://schemas.microsoft.com/office/drawing/2016/5/9/chartex" xmlns:cx4="http://schemas.microsoft.com/office/drawing/2016/5/10/chartex" xmlns:cx5="http://schemas.microsoft.com/office/drawing/2016/5/11/chartex" xmlns:cx6="http://schemas.microsoft.com/office/drawing/2016/5/12/chartex" xmlns:cx7="http://schemas.microsoft.com/office/drawing/2016/5/13/chartex" xmlns:cx8="http://schemas.microsoft.com/office/drawing/2016/5/14/chartex" xmlns:mc="http://schemas.openxmlformats.org/markup-compatibility/2006" xmlns:aink="http://schemas.microsoft.com/office/drawing/2016/ink" xmlns:am3d="http://schemas.microsoft.com/office/drawing/2017/model3d" xmlns:o="urn:schemas-microsoft-com:office:office" xmlns:r="http://schemas.openxmlformats.org/officeDocument/2006/relationships" xmlns:m="http://schemas.openxmlformats.org/officeDocument/2006/math" xmlns:v="urn:schemas-microsoft-com:vml" xmlns:wp14="http://schemas.microsoft.com/office/word/2010/wordprocessingDrawing" xmlns:wp="http://schemas.openxmlformats.org/drawingml/2006/wordprocessingDrawing" xmlns:w10="urn:schemas-microsoft-com:office:word" xmlns:w="http://schemas.openxmlformats.org/wordprocessingml/2006/main" xmlns:w14="http://schemas.microsoft.com/office/word/2010/wordml" xmlns:w15="http://schemas.microsoft.com/office/word/2012/wordml" xmlns:w16cid="http://schemas.microsoft.com/office/word/2016/wordml/cid" xmlns:w16se="http://schemas.microsoft.com/office/word/2015/wordml/symex" xmlns:wpg="http://schemas.microsoft.com/office/word/2010/wordprocessingGroup" xmlns:wpi="http://schemas.microsoft.com/office/word/2010/wordprocessingInk" xmlns:wne="http://schemas.microsoft.com/office/word/2006/wordml" xmlns:wps="http://schemas.microsoft.com/office/word/2010/wordprocessingShape" mc:Ignorable="w14 w15 w16se w16cid wp14">
-  <w:abstractNum w:abstractNumId="0" w15:restartNumberingAfterBreak="0">
+<w:numbering xmlns:wpc="http://schemas.microsoft.com/office/word/2010/wordprocessingCanvas" xmlns:mo="http://schemas.microsoft.com/office/mac/office/2008/main" xmlns:mc="http://schemas.openxmlformats.org/markup-compatibility/2006" xmlns:mv="urn:schemas-microsoft-com:mac:vml" xmlns:o="urn:schemas-microsoft-com:office:office" xmlns:r="http://schemas.openxmlformats.org/officeDocument/2006/relationships" xmlns:m="http://schemas.openxmlformats.org/officeDocument/2006/math" xmlns:v="urn:schemas-microsoft-com:vml" xmlns:wp14="http://schemas.microsoft.com/office/word/2010/wordprocessingDrawing" xmlns:wp="http://schemas.openxmlformats.org/drawingml/2006/wordprocessingDrawing" xmlns:w10="urn:schemas-microsoft-com:office:word" xmlns:w="http://schemas.openxmlformats.org/wordprocessingml/2006/main" xmlns:w14="http://schemas.microsoft.com/office/word/2010/wordml" xmlns:w15="http://schemas.microsoft.com/office/word/2012/wordml" xmlns:wpg="http://schemas.microsoft.com/office/word/2010/wordprocessingGroup" xmlns:wpi="http://schemas.microsoft.com/office/word/2010/wordprocessingInk" xmlns:wne="http://schemas.microsoft.com/office/word/2006/wordml" xmlns:wps="http://schemas.microsoft.com/office/word/2010/wordprocessingShape" mc:Ignorable="w14 w15 wp14">
+  <w:abstractNum w:abstractNumId="0">
     <w:nsid w:val="4DBB46E6"/>
     <w:multiLevelType w:val="hybridMultilevel"/>
     <w:tmpl w:val="3CDE9F18"/>
@@ -7607,7 +7618,7 @@
       </w:rPr>
     </w:lvl>
   </w:abstractNum>
-  <w:abstractNum w:abstractNumId="1" w15:restartNumberingAfterBreak="0">
+  <w:abstractNum w:abstractNumId="1">
     <w:nsid w:val="4EE85336"/>
     <w:multiLevelType w:val="multilevel"/>
     <w:tmpl w:val="FBAC9C8A"/>
@@ -7756,7 +7767,7 @@
       </w:rPr>
     </w:lvl>
   </w:abstractNum>
-  <w:abstractNum w:abstractNumId="2" w15:restartNumberingAfterBreak="0">
+  <w:abstractNum w:abstractNumId="2">
     <w:nsid w:val="5EF234E4"/>
     <w:multiLevelType w:val="hybridMultilevel"/>
     <w:tmpl w:val="8A52F06E"/>
@@ -7869,7 +7880,7 @@
       </w:rPr>
     </w:lvl>
   </w:abstractNum>
-  <w:abstractNum w:abstractNumId="3" w15:restartNumberingAfterBreak="0">
+  <w:abstractNum w:abstractNumId="3">
     <w:nsid w:val="746515E3"/>
     <w:multiLevelType w:val="multilevel"/>
     <w:tmpl w:val="CAD4C7DC"/>
@@ -8034,7 +8045,7 @@
 </file>
 
 <file path=word/styles.xml><?xml version="1.0" encoding="utf-8"?>
-<w:styles xmlns:mc="http://schemas.openxmlformats.org/markup-compatibility/2006" xmlns:r="http://schemas.openxmlformats.org/officeDocument/2006/relationships" xmlns:w="http://schemas.openxmlformats.org/wordprocessingml/2006/main" xmlns:w14="http://schemas.microsoft.com/office/word/2010/wordml" xmlns:w15="http://schemas.microsoft.com/office/word/2012/wordml" xmlns:w16cid="http://schemas.microsoft.com/office/word/2016/wordml/cid" xmlns:w16se="http://schemas.microsoft.com/office/word/2015/wordml/symex" mc:Ignorable="w14 w15 w16se w16cid">
+<w:styles xmlns:mc="http://schemas.openxmlformats.org/markup-compatibility/2006" xmlns:r="http://schemas.openxmlformats.org/officeDocument/2006/relationships" xmlns:w="http://schemas.openxmlformats.org/wordprocessingml/2006/main" xmlns:w14="http://schemas.microsoft.com/office/word/2010/wordml" xmlns:w15="http://schemas.microsoft.com/office/word/2012/wordml" mc:Ignorable="w14 w15">
   <w:docDefaults>
     <w:rPrDefault>
       <w:rPr>
@@ -8047,7 +8058,7 @@
     </w:rPrDefault>
     <w:pPrDefault/>
   </w:docDefaults>
-  <w:latentStyles w:defLockedState="0" w:defUIPriority="99" w:defSemiHidden="0" w:defUnhideWhenUsed="0" w:defQFormat="0" w:count="375">
+  <w:latentStyles w:defLockedState="0" w:defUIPriority="99" w:defSemiHidden="0" w:defUnhideWhenUsed="0" w:defQFormat="0" w:count="382">
     <w:lsdException w:name="Normal" w:uiPriority="0" w:qFormat="1"/>
     <w:lsdException w:name="heading 1" w:uiPriority="9" w:qFormat="1"/>
     <w:lsdException w:name="heading 2" w:semiHidden="1" w:uiPriority="9" w:unhideWhenUsed="1" w:qFormat="1"/>
@@ -8638,6 +8649,7 @@
     <w:uiPriority w:val="39"/>
     <w:rsid w:val="005650D0"/>
     <w:tblPr>
+      <w:tblInd w:w="0" w:type="dxa"/>
       <w:tblBorders>
         <w:top w:val="single" w:sz="4" w:space="0" w:color="auto"/>
         <w:left w:val="single" w:sz="4" w:space="0" w:color="auto"/>
@@ -8646,6 +8658,12 @@
         <w:insideH w:val="single" w:sz="4" w:space="0" w:color="auto"/>
         <w:insideV w:val="single" w:sz="4" w:space="0" w:color="auto"/>
       </w:tblBorders>
+      <w:tblCellMar>
+        <w:top w:w="0" w:type="dxa"/>
+        <w:left w:w="108" w:type="dxa"/>
+        <w:bottom w:w="0" w:type="dxa"/>
+        <w:right w:w="108" w:type="dxa"/>
+      </w:tblCellMar>
     </w:tblPr>
   </w:style>
   <w:style w:type="paragraph" w:styleId="NoSpacing">
@@ -9030,7 +9048,7 @@
 </file>
 
 <file path=customXml/itemProps1.xml><?xml version="1.0" encoding="utf-8"?>
-<ds:datastoreItem xmlns:ds="http://schemas.openxmlformats.org/officeDocument/2006/customXml" ds:itemID="{0E3802B9-9451-4383-B4F3-E5BFCA74FCB9}">
+<ds:datastoreItem xmlns:ds="http://schemas.openxmlformats.org/officeDocument/2006/customXml" ds:itemID="{613FD6D3-C4CC-A94B-A9E5-49CF602627EF}">
   <ds:schemaRefs>
     <ds:schemaRef ds:uri="http://schemas.openxmlformats.org/officeDocument/2006/bibliography"/>
   </ds:schemaRefs>

</xml_diff>

<commit_message>
FSM Diagram + ISA table update
added description onto isa
</commit_message>
<xml_diff>
--- a/p3_group_12_report.docx
+++ b/p3_group_12_report.docx
@@ -1,6 +1,6 @@
 
 <file path=word/document.xml><?xml version="1.0" encoding="utf-8"?>
-<w:document xmlns:wpc="http://schemas.microsoft.com/office/word/2010/wordprocessingCanvas" xmlns:mo="http://schemas.microsoft.com/office/mac/office/2008/main" xmlns:mc="http://schemas.openxmlformats.org/markup-compatibility/2006" xmlns:mv="urn:schemas-microsoft-com:mac:vml" xmlns:o="urn:schemas-microsoft-com:office:office" xmlns:r="http://schemas.openxmlformats.org/officeDocument/2006/relationships" xmlns:m="http://schemas.openxmlformats.org/officeDocument/2006/math" xmlns:v="urn:schemas-microsoft-com:vml" xmlns:wp14="http://schemas.microsoft.com/office/word/2010/wordprocessingDrawing" xmlns:wp="http://schemas.openxmlformats.org/drawingml/2006/wordprocessingDrawing" xmlns:w10="urn:schemas-microsoft-com:office:word" xmlns:w="http://schemas.openxmlformats.org/wordprocessingml/2006/main" xmlns:w14="http://schemas.microsoft.com/office/word/2010/wordml" xmlns:w15="http://schemas.microsoft.com/office/word/2012/wordml" xmlns:wpg="http://schemas.microsoft.com/office/word/2010/wordprocessingGroup" xmlns:wpi="http://schemas.microsoft.com/office/word/2010/wordprocessingInk" xmlns:wne="http://schemas.microsoft.com/office/word/2006/wordml" xmlns:wps="http://schemas.microsoft.com/office/word/2010/wordprocessingShape" mc:Ignorable="w14 w15 wp14">
+<w:document xmlns:wpc="http://schemas.microsoft.com/office/word/2010/wordprocessingCanvas" xmlns:cx="http://schemas.microsoft.com/office/drawing/2014/chartex" xmlns:cx1="http://schemas.microsoft.com/office/drawing/2015/9/8/chartex" xmlns:cx2="http://schemas.microsoft.com/office/drawing/2015/10/21/chartex" xmlns:cx3="http://schemas.microsoft.com/office/drawing/2016/5/9/chartex" xmlns:cx4="http://schemas.microsoft.com/office/drawing/2016/5/10/chartex" xmlns:cx5="http://schemas.microsoft.com/office/drawing/2016/5/11/chartex" xmlns:cx6="http://schemas.microsoft.com/office/drawing/2016/5/12/chartex" xmlns:cx7="http://schemas.microsoft.com/office/drawing/2016/5/13/chartex" xmlns:cx8="http://schemas.microsoft.com/office/drawing/2016/5/14/chartex" xmlns:mc="http://schemas.openxmlformats.org/markup-compatibility/2006" xmlns:aink="http://schemas.microsoft.com/office/drawing/2016/ink" xmlns:am3d="http://schemas.microsoft.com/office/drawing/2017/model3d" xmlns:o="urn:schemas-microsoft-com:office:office" xmlns:r="http://schemas.openxmlformats.org/officeDocument/2006/relationships" xmlns:m="http://schemas.openxmlformats.org/officeDocument/2006/math" xmlns:v="urn:schemas-microsoft-com:vml" xmlns:wp14="http://schemas.microsoft.com/office/word/2010/wordprocessingDrawing" xmlns:wp="http://schemas.openxmlformats.org/drawingml/2006/wordprocessingDrawing" xmlns:w10="urn:schemas-microsoft-com:office:word" xmlns:w="http://schemas.openxmlformats.org/wordprocessingml/2006/main" xmlns:w14="http://schemas.microsoft.com/office/word/2010/wordml" xmlns:w15="http://schemas.microsoft.com/office/word/2012/wordml" xmlns:w16cid="http://schemas.microsoft.com/office/word/2016/wordml/cid" xmlns:w16se="http://schemas.microsoft.com/office/word/2015/wordml/symex" xmlns:wpg="http://schemas.microsoft.com/office/word/2010/wordprocessingGroup" xmlns:wpi="http://schemas.microsoft.com/office/word/2010/wordprocessingInk" xmlns:wne="http://schemas.microsoft.com/office/word/2006/wordml" xmlns:wps="http://schemas.microsoft.com/office/word/2010/wordprocessingShape" mc:Ignorable="w14 w15 w16se w16cid wp14">
   <w:body>
     <w:p>
       <w:pPr>
@@ -494,6 +494,24 @@
                 <w:szCs w:val="21"/>
               </w:rPr>
             </w:pPr>
+            <w:proofErr w:type="spellStart"/>
+            <w:r>
+              <w:rPr>
+                <w:rFonts w:ascii="Menlo" w:eastAsiaTheme="majorHAnsi" w:hAnsi="Menlo" w:cs="Menlo"/>
+                <w:sz w:val="16"/>
+                <w:szCs w:val="21"/>
+              </w:rPr>
+              <w:t>init</w:t>
+            </w:r>
+            <w:proofErr w:type="spellEnd"/>
+            <w:r>
+              <w:rPr>
+                <w:rFonts w:ascii="Menlo" w:eastAsiaTheme="majorHAnsi" w:hAnsi="Menlo" w:cs="Menlo"/>
+                <w:sz w:val="16"/>
+                <w:szCs w:val="21"/>
+              </w:rPr>
+              <w:t xml:space="preserve"> R1, 6</w:t>
+            </w:r>
           </w:p>
         </w:tc>
         <w:tc>
@@ -510,6 +528,14 @@
                 <w:szCs w:val="21"/>
               </w:rPr>
             </w:pPr>
+            <w:r>
+              <w:rPr>
+                <w:rFonts w:ascii="Menlo" w:eastAsiaTheme="majorHAnsi" w:hAnsi="Menlo" w:cs="Menlo"/>
+                <w:sz w:val="16"/>
+                <w:szCs w:val="21"/>
+              </w:rPr>
+              <w:t>000 01 10</w:t>
+            </w:r>
           </w:p>
         </w:tc>
       </w:tr>
@@ -663,6 +689,24 @@
                 <w:szCs w:val="21"/>
               </w:rPr>
             </w:pPr>
+            <w:proofErr w:type="spellStart"/>
+            <w:r>
+              <w:rPr>
+                <w:rFonts w:ascii="Menlo" w:eastAsiaTheme="majorHAnsi" w:hAnsi="Menlo" w:cs="Menlo"/>
+                <w:sz w:val="16"/>
+                <w:szCs w:val="21"/>
+              </w:rPr>
+              <w:t>ld</w:t>
+            </w:r>
+            <w:proofErr w:type="spellEnd"/>
+            <w:r>
+              <w:rPr>
+                <w:rFonts w:ascii="Menlo" w:eastAsiaTheme="majorHAnsi" w:hAnsi="Menlo" w:cs="Menlo"/>
+                <w:sz w:val="16"/>
+                <w:szCs w:val="21"/>
+              </w:rPr>
+              <w:t xml:space="preserve"> R3, R2</w:t>
+            </w:r>
           </w:p>
         </w:tc>
         <w:tc>
@@ -679,6 +723,14 @@
                 <w:szCs w:val="21"/>
               </w:rPr>
             </w:pPr>
+            <w:r>
+              <w:rPr>
+                <w:rFonts w:ascii="Menlo" w:eastAsiaTheme="majorHAnsi" w:hAnsi="Menlo" w:cs="Menlo"/>
+                <w:sz w:val="16"/>
+                <w:szCs w:val="21"/>
+              </w:rPr>
+              <w:t>001 11 10</w:t>
+            </w:r>
           </w:p>
         </w:tc>
       </w:tr>
@@ -832,6 +884,24 @@
                 <w:szCs w:val="21"/>
               </w:rPr>
             </w:pPr>
+            <w:proofErr w:type="spellStart"/>
+            <w:r>
+              <w:rPr>
+                <w:rFonts w:ascii="Menlo" w:eastAsiaTheme="majorHAnsi" w:hAnsi="Menlo" w:cs="Menlo"/>
+                <w:sz w:val="16"/>
+                <w:szCs w:val="21"/>
+              </w:rPr>
+              <w:t>st</w:t>
+            </w:r>
+            <w:proofErr w:type="spellEnd"/>
+            <w:r>
+              <w:rPr>
+                <w:rFonts w:ascii="Menlo" w:eastAsiaTheme="majorHAnsi" w:hAnsi="Menlo" w:cs="Menlo"/>
+                <w:sz w:val="16"/>
+                <w:szCs w:val="21"/>
+              </w:rPr>
+              <w:t xml:space="preserve"> R0, R3</w:t>
+            </w:r>
           </w:p>
         </w:tc>
         <w:tc>
@@ -848,6 +918,14 @@
                 <w:szCs w:val="21"/>
               </w:rPr>
             </w:pPr>
+            <w:r>
+              <w:rPr>
+                <w:rFonts w:ascii="Menlo" w:eastAsiaTheme="majorHAnsi" w:hAnsi="Menlo" w:cs="Menlo"/>
+                <w:sz w:val="16"/>
+                <w:szCs w:val="21"/>
+              </w:rPr>
+              <w:t>010 00 11</w:t>
+            </w:r>
           </w:p>
         </w:tc>
       </w:tr>
@@ -1015,6 +1093,14 @@
                 <w:szCs w:val="21"/>
               </w:rPr>
             </w:pPr>
+            <w:r>
+              <w:rPr>
+                <w:rFonts w:ascii="Menlo" w:eastAsiaTheme="majorHAnsi" w:hAnsi="Menlo" w:cs="Menlo"/>
+                <w:sz w:val="16"/>
+                <w:szCs w:val="21"/>
+              </w:rPr>
+              <w:t>add R1, R1</w:t>
+            </w:r>
           </w:p>
         </w:tc>
         <w:tc>
@@ -1031,6 +1117,14 @@
                 <w:szCs w:val="21"/>
               </w:rPr>
             </w:pPr>
+            <w:r>
+              <w:rPr>
+                <w:rFonts w:ascii="Menlo" w:eastAsiaTheme="majorHAnsi" w:hAnsi="Menlo" w:cs="Menlo"/>
+                <w:sz w:val="16"/>
+                <w:szCs w:val="21"/>
+              </w:rPr>
+              <w:t>011 01 01</w:t>
+            </w:r>
           </w:p>
         </w:tc>
       </w:tr>
@@ -1387,7 +1481,54 @@
                 <w:szCs w:val="21"/>
               </w:rPr>
             </w:pPr>
-          </w:p>
+            <w:proofErr w:type="spellStart"/>
+            <w:r>
+              <w:rPr>
+                <w:rFonts w:ascii="Menlo" w:eastAsiaTheme="majorHAnsi" w:hAnsi="Menlo" w:cs="Menlo" w:hint="eastAsia"/>
+                <w:sz w:val="16"/>
+                <w:szCs w:val="21"/>
+              </w:rPr>
+              <w:t>I</w:t>
+            </w:r>
+            <w:r>
+              <w:rPr>
+                <w:rFonts w:ascii="Menlo" w:eastAsiaTheme="majorHAnsi" w:hAnsi="Menlo" w:cs="Menlo"/>
+                <w:sz w:val="16"/>
+                <w:szCs w:val="21"/>
+              </w:rPr>
+              <w:t>mm</w:t>
+            </w:r>
+            <w:proofErr w:type="spellEnd"/>
+            <w:r>
+              <w:rPr>
+                <w:rFonts w:ascii="Menlo" w:eastAsiaTheme="majorHAnsi" w:hAnsi="Menlo" w:cs="Menlo"/>
+                <w:sz w:val="16"/>
+                <w:szCs w:val="21"/>
+              </w:rPr>
+              <w:t xml:space="preserve"> number wil</w:t>
+            </w:r>
+            <w:r>
+              <w:rPr>
+                <w:rFonts w:ascii="Menlo" w:eastAsiaTheme="majorHAnsi" w:hAnsi="Menlo" w:cs="Menlo" w:hint="eastAsia"/>
+                <w:sz w:val="16"/>
+                <w:szCs w:val="21"/>
+              </w:rPr>
+              <w:t>l</w:t>
+            </w:r>
+            <w:r>
+              <w:rPr>
+                <w:rFonts w:ascii="Menlo" w:eastAsiaTheme="majorHAnsi" w:hAnsi="Menlo" w:cs="Menlo"/>
+                <w:sz w:val="16"/>
+                <w:szCs w:val="21"/>
+              </w:rPr>
+              <w:t xml:space="preserve"> go into a MUX to select specific jumps</w:t>
+            </w:r>
+          </w:p>
+        </w:tc>
+        <w:tc>
+          <w:tcPr>
+            <w:tcW w:w="1284" w:type="dxa"/>
+          </w:tcPr>
           <w:p>
             <w:pPr>
               <w:spacing w:line="240" w:lineRule="atLeast"/>
@@ -1398,47 +1539,13 @@
                 <w:szCs w:val="21"/>
               </w:rPr>
             </w:pPr>
-            <w:proofErr w:type="spellStart"/>
-            <w:r>
-              <w:rPr>
-                <w:rFonts w:ascii="Menlo" w:eastAsiaTheme="majorHAnsi" w:hAnsi="Menlo" w:cs="Menlo" w:hint="eastAsia"/>
-                <w:sz w:val="16"/>
-                <w:szCs w:val="21"/>
-              </w:rPr>
-              <w:t>I</w:t>
-            </w:r>
-            <w:r>
-              <w:rPr>
-                <w:rFonts w:ascii="Menlo" w:eastAsiaTheme="majorHAnsi" w:hAnsi="Menlo" w:cs="Menlo"/>
-                <w:sz w:val="16"/>
-                <w:szCs w:val="21"/>
-              </w:rPr>
-              <w:t>mm</w:t>
-            </w:r>
-            <w:proofErr w:type="spellEnd"/>
-            <w:r>
-              <w:rPr>
-                <w:rFonts w:ascii="Menlo" w:eastAsiaTheme="majorHAnsi" w:hAnsi="Menlo" w:cs="Menlo"/>
-                <w:sz w:val="16"/>
-                <w:szCs w:val="21"/>
-              </w:rPr>
-              <w:t xml:space="preserve"> number wil</w:t>
-            </w:r>
-            <w:r>
-              <w:rPr>
-                <w:rFonts w:ascii="Menlo" w:eastAsiaTheme="majorHAnsi" w:hAnsi="Menlo" w:cs="Menlo" w:hint="eastAsia"/>
-                <w:sz w:val="16"/>
-                <w:szCs w:val="21"/>
-              </w:rPr>
-              <w:t>l</w:t>
-            </w:r>
-            <w:r>
-              <w:rPr>
-                <w:rFonts w:ascii="Menlo" w:eastAsiaTheme="majorHAnsi" w:hAnsi="Menlo" w:cs="Menlo"/>
-                <w:sz w:val="16"/>
-                <w:szCs w:val="21"/>
-              </w:rPr>
-              <w:t xml:space="preserve"> go into a MUX to select specific jumps</w:t>
+            <w:r>
+              <w:rPr>
+                <w:rFonts w:ascii="Menlo" w:eastAsiaTheme="majorHAnsi" w:hAnsi="Menlo" w:cs="Menlo"/>
+                <w:sz w:val="16"/>
+                <w:szCs w:val="21"/>
+              </w:rPr>
+              <w:t>jpu1 R0, R2, 6</w:t>
             </w:r>
           </w:p>
           <w:p>
@@ -1451,12 +1558,15 @@
                 <w:szCs w:val="21"/>
               </w:rPr>
             </w:pPr>
-          </w:p>
-        </w:tc>
-        <w:tc>
-          <w:tcPr>
-            <w:tcW w:w="1284" w:type="dxa"/>
-          </w:tcPr>
+            <w:r>
+              <w:rPr>
+                <w:rFonts w:ascii="Menlo" w:eastAsiaTheme="majorHAnsi" w:hAnsi="Menlo" w:cs="Menlo" w:hint="eastAsia"/>
+                <w:sz w:val="16"/>
+                <w:szCs w:val="21"/>
+              </w:rPr>
+              <w:t xml:space="preserve">MUX </w:t>
+            </w:r>
+          </w:p>
           <w:p>
             <w:pPr>
               <w:spacing w:line="240" w:lineRule="atLeast"/>
@@ -1467,14 +1577,24 @@
                 <w:szCs w:val="21"/>
               </w:rPr>
             </w:pPr>
-            <w:r>
-              <w:rPr>
-                <w:rFonts w:ascii="Menlo" w:eastAsiaTheme="majorHAnsi" w:hAnsi="Menlo" w:cs="Menlo" w:hint="eastAsia"/>
-                <w:sz w:val="16"/>
-                <w:szCs w:val="21"/>
-              </w:rPr>
-              <w:t xml:space="preserve">MUX </w:t>
-            </w:r>
+            <w:proofErr w:type="gramStart"/>
+            <w:r>
+              <w:rPr>
+                <w:rFonts w:ascii="Menlo" w:eastAsiaTheme="majorHAnsi" w:hAnsi="Menlo" w:cs="Menlo" w:hint="eastAsia"/>
+                <w:sz w:val="16"/>
+                <w:szCs w:val="21"/>
+              </w:rPr>
+              <w:t xml:space="preserve">00  </w:t>
+            </w:r>
+            <w:r>
+              <w:rPr>
+                <w:rFonts w:ascii="Menlo" w:eastAsiaTheme="majorHAnsi" w:hAnsi="Menlo" w:cs="Menlo" w:hint="eastAsia"/>
+                <w:sz w:val="16"/>
+                <w:szCs w:val="21"/>
+              </w:rPr>
+              <w:t>9</w:t>
+            </w:r>
+            <w:proofErr w:type="gramEnd"/>
           </w:p>
           <w:p>
             <w:pPr>
@@ -1493,15 +1613,15 @@
                 <w:sz w:val="16"/>
                 <w:szCs w:val="21"/>
               </w:rPr>
-              <w:t xml:space="preserve">00  </w:t>
-            </w:r>
-            <w:r>
-              <w:rPr>
-                <w:rFonts w:ascii="Menlo" w:eastAsiaTheme="majorHAnsi" w:hAnsi="Menlo" w:cs="Menlo" w:hint="eastAsia"/>
-                <w:sz w:val="16"/>
-                <w:szCs w:val="21"/>
-              </w:rPr>
-              <w:t>9</w:t>
+              <w:t xml:space="preserve">01  </w:t>
+            </w:r>
+            <w:r>
+              <w:rPr>
+                <w:rFonts w:ascii="Menlo" w:eastAsiaTheme="majorHAnsi" w:hAnsi="Menlo" w:cs="Menlo" w:hint="eastAsia"/>
+                <w:sz w:val="16"/>
+                <w:szCs w:val="21"/>
+              </w:rPr>
+              <w:t>6</w:t>
             </w:r>
             <w:proofErr w:type="gramEnd"/>
           </w:p>
@@ -1522,15 +1642,15 @@
                 <w:sz w:val="16"/>
                 <w:szCs w:val="21"/>
               </w:rPr>
-              <w:t xml:space="preserve">01  </w:t>
-            </w:r>
-            <w:r>
-              <w:rPr>
-                <w:rFonts w:ascii="Menlo" w:eastAsiaTheme="majorHAnsi" w:hAnsi="Menlo" w:cs="Menlo" w:hint="eastAsia"/>
-                <w:sz w:val="16"/>
-                <w:szCs w:val="21"/>
-              </w:rPr>
-              <w:t>6</w:t>
+              <w:t xml:space="preserve">10  </w:t>
+            </w:r>
+            <w:r>
+              <w:rPr>
+                <w:rFonts w:ascii="Menlo" w:eastAsiaTheme="majorHAnsi" w:hAnsi="Menlo" w:cs="Menlo" w:hint="eastAsia"/>
+                <w:sz w:val="16"/>
+                <w:szCs w:val="21"/>
+              </w:rPr>
+              <w:t>24</w:t>
             </w:r>
             <w:proofErr w:type="gramEnd"/>
           </w:p>
@@ -1551,18 +1671,23 @@
                 <w:sz w:val="16"/>
                 <w:szCs w:val="21"/>
               </w:rPr>
-              <w:t xml:space="preserve">10  </w:t>
-            </w:r>
-            <w:r>
-              <w:rPr>
-                <w:rFonts w:ascii="Menlo" w:eastAsiaTheme="majorHAnsi" w:hAnsi="Menlo" w:cs="Menlo" w:hint="eastAsia"/>
-                <w:sz w:val="16"/>
-                <w:szCs w:val="21"/>
-              </w:rPr>
-              <w:t>24</w:t>
+              <w:t xml:space="preserve">11  </w:t>
+            </w:r>
+            <w:r>
+              <w:rPr>
+                <w:rFonts w:ascii="Menlo" w:eastAsiaTheme="majorHAnsi" w:hAnsi="Menlo" w:cs="Menlo" w:hint="eastAsia"/>
+                <w:sz w:val="16"/>
+                <w:szCs w:val="21"/>
+              </w:rPr>
+              <w:t>18</w:t>
             </w:r>
             <w:proofErr w:type="gramEnd"/>
           </w:p>
+        </w:tc>
+        <w:tc>
+          <w:tcPr>
+            <w:tcW w:w="1389" w:type="dxa"/>
+          </w:tcPr>
           <w:p>
             <w:pPr>
               <w:spacing w:line="240" w:lineRule="atLeast"/>
@@ -1573,40 +1698,14 @@
                 <w:szCs w:val="21"/>
               </w:rPr>
             </w:pPr>
-            <w:proofErr w:type="gramStart"/>
-            <w:r>
-              <w:rPr>
-                <w:rFonts w:ascii="Menlo" w:eastAsiaTheme="majorHAnsi" w:hAnsi="Menlo" w:cs="Menlo" w:hint="eastAsia"/>
-                <w:sz w:val="16"/>
-                <w:szCs w:val="21"/>
-              </w:rPr>
-              <w:t xml:space="preserve">11  </w:t>
-            </w:r>
-            <w:r>
-              <w:rPr>
-                <w:rFonts w:ascii="Menlo" w:eastAsiaTheme="majorHAnsi" w:hAnsi="Menlo" w:cs="Menlo" w:hint="eastAsia"/>
-                <w:sz w:val="16"/>
-                <w:szCs w:val="21"/>
-              </w:rPr>
-              <w:t>18</w:t>
-            </w:r>
-            <w:proofErr w:type="gramEnd"/>
-          </w:p>
-        </w:tc>
-        <w:tc>
-          <w:tcPr>
-            <w:tcW w:w="1389" w:type="dxa"/>
-          </w:tcPr>
-          <w:p>
-            <w:pPr>
-              <w:spacing w:line="240" w:lineRule="atLeast"/>
-              <w:jc w:val="left"/>
-              <w:rPr>
-                <w:rFonts w:ascii="Menlo" w:eastAsiaTheme="majorHAnsi" w:hAnsi="Menlo" w:cs="Menlo"/>
-                <w:sz w:val="16"/>
-                <w:szCs w:val="21"/>
-              </w:rPr>
-            </w:pPr>
+            <w:r>
+              <w:rPr>
+                <w:rFonts w:ascii="Menlo" w:eastAsiaTheme="majorHAnsi" w:hAnsi="Menlo" w:cs="Menlo"/>
+                <w:sz w:val="16"/>
+                <w:szCs w:val="21"/>
+              </w:rPr>
+              <w:t>100 0 0 01</w:t>
+            </w:r>
           </w:p>
         </w:tc>
       </w:tr>
@@ -1891,6 +1990,25 @@
             </w:pPr>
             <w:r>
               <w:rPr>
+                <w:rFonts w:ascii="Menlo" w:eastAsiaTheme="majorHAnsi" w:hAnsi="Menlo" w:cs="Menlo"/>
+                <w:sz w:val="16"/>
+                <w:szCs w:val="21"/>
+              </w:rPr>
+              <w:t>jpu2, R1, R3, 8</w:t>
+            </w:r>
+          </w:p>
+          <w:p>
+            <w:pPr>
+              <w:spacing w:line="240" w:lineRule="atLeast"/>
+              <w:jc w:val="left"/>
+              <w:rPr>
+                <w:rFonts w:ascii="Menlo" w:eastAsiaTheme="majorHAnsi" w:hAnsi="Menlo" w:cs="Menlo"/>
+                <w:sz w:val="16"/>
+                <w:szCs w:val="21"/>
+              </w:rPr>
+            </w:pPr>
+            <w:r>
+              <w:rPr>
                 <w:rFonts w:ascii="Menlo" w:eastAsiaTheme="majorHAnsi" w:hAnsi="Menlo" w:cs="Menlo" w:hint="eastAsia"/>
                 <w:sz w:val="16"/>
                 <w:szCs w:val="21"/>
@@ -1994,6 +2112,14 @@
                 <w:szCs w:val="21"/>
               </w:rPr>
             </w:pPr>
+            <w:r>
+              <w:rPr>
+                <w:rFonts w:ascii="Menlo" w:eastAsiaTheme="majorHAnsi" w:hAnsi="Menlo" w:cs="Menlo"/>
+                <w:sz w:val="16"/>
+                <w:szCs w:val="21"/>
+              </w:rPr>
+              <w:t>101 1 1 01</w:t>
+            </w:r>
           </w:p>
         </w:tc>
       </w:tr>
@@ -2127,6 +2253,14 @@
                 <w:szCs w:val="21"/>
               </w:rPr>
             </w:pPr>
+            <w:r>
+              <w:rPr>
+                <w:rFonts w:ascii="Menlo" w:eastAsiaTheme="majorHAnsi" w:hAnsi="Menlo" w:cs="Menlo"/>
+                <w:sz w:val="16"/>
+                <w:szCs w:val="21"/>
+              </w:rPr>
+              <w:t>subR3 R2</w:t>
+            </w:r>
           </w:p>
         </w:tc>
         <w:tc>
@@ -2143,6 +2277,14 @@
                 <w:szCs w:val="21"/>
               </w:rPr>
             </w:pPr>
+            <w:r>
+              <w:rPr>
+                <w:rFonts w:ascii="Menlo" w:eastAsiaTheme="majorHAnsi" w:hAnsi="Menlo" w:cs="Menlo"/>
+                <w:sz w:val="16"/>
+                <w:szCs w:val="21"/>
+              </w:rPr>
+              <w:t>11100 10</w:t>
+            </w:r>
           </w:p>
         </w:tc>
       </w:tr>
@@ -2278,6 +2420,14 @@
                 <w:szCs w:val="21"/>
               </w:rPr>
             </w:pPr>
+            <w:r>
+              <w:rPr>
+                <w:rFonts w:ascii="Menlo" w:eastAsiaTheme="majorHAnsi" w:hAnsi="Menlo" w:cs="Menlo"/>
+                <w:sz w:val="16"/>
+                <w:szCs w:val="21"/>
+              </w:rPr>
+              <w:t>Inc R3</w:t>
+            </w:r>
           </w:p>
         </w:tc>
         <w:tc>
@@ -2294,6 +2444,14 @@
                 <w:szCs w:val="21"/>
               </w:rPr>
             </w:pPr>
+            <w:r>
+              <w:rPr>
+                <w:rFonts w:ascii="Menlo" w:eastAsiaTheme="majorHAnsi" w:hAnsi="Menlo" w:cs="Menlo"/>
+                <w:sz w:val="16"/>
+                <w:szCs w:val="21"/>
+              </w:rPr>
+              <w:t>11101 11</w:t>
+            </w:r>
           </w:p>
         </w:tc>
       </w:tr>
@@ -2411,6 +2569,14 @@
                 <w:szCs w:val="21"/>
               </w:rPr>
             </w:pPr>
+            <w:r>
+              <w:rPr>
+                <w:rFonts w:ascii="Menlo" w:eastAsiaTheme="majorHAnsi" w:hAnsi="Menlo" w:cs="Menlo"/>
+                <w:sz w:val="16"/>
+                <w:szCs w:val="21"/>
+              </w:rPr>
+              <w:t>R3x6</w:t>
+            </w:r>
           </w:p>
         </w:tc>
         <w:tc>
@@ -2427,6 +2593,14 @@
                 <w:szCs w:val="21"/>
               </w:rPr>
             </w:pPr>
+            <w:r>
+              <w:rPr>
+                <w:rFonts w:ascii="Menlo" w:eastAsiaTheme="majorHAnsi" w:hAnsi="Menlo" w:cs="Menlo"/>
+                <w:sz w:val="16"/>
+                <w:szCs w:val="21"/>
+              </w:rPr>
+              <w:t>11111110</w:t>
+            </w:r>
           </w:p>
         </w:tc>
       </w:tr>
@@ -2579,6 +2753,14 @@
                 <w:szCs w:val="21"/>
               </w:rPr>
             </w:pPr>
+            <w:r>
+              <w:rPr>
+                <w:rFonts w:ascii="Menlo" w:eastAsiaTheme="majorHAnsi" w:hAnsi="Menlo" w:cs="Menlo"/>
+                <w:sz w:val="16"/>
+                <w:szCs w:val="21"/>
+              </w:rPr>
+              <w:t>Score</w:t>
+            </w:r>
           </w:p>
         </w:tc>
         <w:tc>
@@ -2595,6 +2777,14 @@
                 <w:szCs w:val="21"/>
               </w:rPr>
             </w:pPr>
+            <w:r>
+              <w:rPr>
+                <w:rFonts w:ascii="Menlo" w:eastAsiaTheme="majorHAnsi" w:hAnsi="Menlo" w:cs="Menlo"/>
+                <w:sz w:val="16"/>
+                <w:szCs w:val="21"/>
+              </w:rPr>
+              <w:t>1111111</w:t>
+            </w:r>
           </w:p>
         </w:tc>
       </w:tr>
@@ -2899,14 +3089,6 @@
         <w:t>Accordingly, there is no need for us to calculate the target addresses.</w:t>
       </w:r>
     </w:p>
-    <w:p/>
-    <w:p/>
-    <w:p/>
-    <w:p/>
-    <w:p/>
-    <w:p/>
-    <w:p/>
-    <w:p/>
     <w:p>
       <w:pPr>
         <w:pStyle w:val="Heading5"/>
@@ -3098,7 +3280,6 @@
               <w:rPr>
                 <w:rFonts w:ascii="Courier" w:hAnsi="Courier"/>
               </w:rPr>
-              <w:lastRenderedPageBreak/>
               <w:t>000 0000</w:t>
             </w:r>
           </w:p>
@@ -3356,6 +3537,7 @@
         <w:rPr>
           <w:rFonts w:ascii="TimesNewRomanPSMT" w:hAnsi="TimesNewRomanPSMT" w:cs="TimesNewRomanPSMT" w:hint="eastAsia"/>
         </w:rPr>
+        <w:lastRenderedPageBreak/>
         <w:t>64</w:t>
       </w:r>
       <w:r>
@@ -4015,7 +4197,6 @@
           <w:sz w:val="32"/>
         </w:rPr>
       </w:pPr>
-      <w:bookmarkStart w:id="0" w:name="_GoBack"/>
       <w:r>
         <w:rPr>
           <w:noProof/>
@@ -4063,7 +4244,6 @@
           </wp:inline>
         </w:drawing>
       </w:r>
-      <w:bookmarkEnd w:id="0"/>
     </w:p>
     <w:p>
       <w:pPr>
@@ -4842,18 +5022,8 @@
                 <w:sz w:val="16"/>
                 <w:szCs w:val="21"/>
               </w:rPr>
-              <w:t xml:space="preserve"> </w:t>
-            </w:r>
-            <w:proofErr w:type="spellStart"/>
-            <w:r>
-              <w:rPr>
-                <w:rFonts w:ascii="Menlo" w:eastAsiaTheme="majorHAnsi" w:hAnsi="Menlo" w:cs="Menlo" w:hint="eastAsia"/>
-                <w:sz w:val="16"/>
-                <w:szCs w:val="21"/>
-              </w:rPr>
-              <w:t>ss</w:t>
-            </w:r>
-            <w:proofErr w:type="spellEnd"/>
+              <w:t xml:space="preserve"> ss</w:t>
+            </w:r>
           </w:p>
         </w:tc>
         <w:tc>
@@ -5122,18 +5292,8 @@
                 <w:sz w:val="16"/>
                 <w:szCs w:val="21"/>
               </w:rPr>
-              <w:t xml:space="preserve"> </w:t>
-            </w:r>
-            <w:proofErr w:type="spellStart"/>
-            <w:r>
-              <w:rPr>
-                <w:rFonts w:ascii="Menlo" w:eastAsiaTheme="majorHAnsi" w:hAnsi="Menlo" w:cs="Menlo" w:hint="eastAsia"/>
-                <w:sz w:val="16"/>
-                <w:szCs w:val="21"/>
-              </w:rPr>
-              <w:t>ss</w:t>
-            </w:r>
-            <w:proofErr w:type="spellEnd"/>
+              <w:t xml:space="preserve"> ss</w:t>
+            </w:r>
           </w:p>
         </w:tc>
         <w:tc>
@@ -6608,6 +6768,8 @@
               </w:rPr>
               <w:t>rr</w:t>
             </w:r>
+            <w:bookmarkStart w:id="0" w:name="_GoBack"/>
+            <w:bookmarkEnd w:id="0"/>
             <w:proofErr w:type="spellEnd"/>
           </w:p>
         </w:tc>
@@ -6747,18 +6909,8 @@
                 <w:sz w:val="16"/>
                 <w:szCs w:val="21"/>
               </w:rPr>
-              <w:t xml:space="preserve"> </w:t>
-            </w:r>
-            <w:proofErr w:type="spellStart"/>
-            <w:r>
-              <w:rPr>
-                <w:rFonts w:ascii="Menlo" w:eastAsiaTheme="majorHAnsi" w:hAnsi="Menlo" w:cs="Menlo" w:hint="eastAsia"/>
-                <w:sz w:val="16"/>
-                <w:szCs w:val="21"/>
-              </w:rPr>
-              <w:t>ss</w:t>
-            </w:r>
-            <w:proofErr w:type="spellEnd"/>
+              <w:t xml:space="preserve"> ss</w:t>
+            </w:r>
           </w:p>
         </w:tc>
         <w:tc>
@@ -7504,8 +7656,8 @@
 </file>
 
 <file path=word/numbering.xml><?xml version="1.0" encoding="utf-8"?>
-<w:numbering xmlns:wpc="http://schemas.microsoft.com/office/word/2010/wordprocessingCanvas" xmlns:mo="http://schemas.microsoft.com/office/mac/office/2008/main" xmlns:mc="http://schemas.openxmlformats.org/markup-compatibility/2006" xmlns:mv="urn:schemas-microsoft-com:mac:vml" xmlns:o="urn:schemas-microsoft-com:office:office" xmlns:r="http://schemas.openxmlformats.org/officeDocument/2006/relationships" xmlns:m="http://schemas.openxmlformats.org/officeDocument/2006/math" xmlns:v="urn:schemas-microsoft-com:vml" xmlns:wp14="http://schemas.microsoft.com/office/word/2010/wordprocessingDrawing" xmlns:wp="http://schemas.openxmlformats.org/drawingml/2006/wordprocessingDrawing" xmlns:w10="urn:schemas-microsoft-com:office:word" xmlns:w="http://schemas.openxmlformats.org/wordprocessingml/2006/main" xmlns:w14="http://schemas.microsoft.com/office/word/2010/wordml" xmlns:w15="http://schemas.microsoft.com/office/word/2012/wordml" xmlns:wpg="http://schemas.microsoft.com/office/word/2010/wordprocessingGroup" xmlns:wpi="http://schemas.microsoft.com/office/word/2010/wordprocessingInk" xmlns:wne="http://schemas.microsoft.com/office/word/2006/wordml" xmlns:wps="http://schemas.microsoft.com/office/word/2010/wordprocessingShape" mc:Ignorable="w14 w15 wp14">
-  <w:abstractNum w:abstractNumId="0">
+<w:numbering xmlns:wpc="http://schemas.microsoft.com/office/word/2010/wordprocessingCanvas" xmlns:cx="http://schemas.microsoft.com/office/drawing/2014/chartex" xmlns:cx1="http://schemas.microsoft.com/office/drawing/2015/9/8/chartex" xmlns:cx2="http://schemas.microsoft.com/office/drawing/2015/10/21/chartex" xmlns:cx3="http://schemas.microsoft.com/office/drawing/2016/5/9/chartex" xmlns:cx4="http://schemas.microsoft.com/office/drawing/2016/5/10/chartex" xmlns:cx5="http://schemas.microsoft.com/office/drawing/2016/5/11/chartex" xmlns:cx6="http://schemas.microsoft.com/office/drawing/2016/5/12/chartex" xmlns:cx7="http://schemas.microsoft.com/office/drawing/2016/5/13/chartex" xmlns:cx8="http://schemas.microsoft.com/office/drawing/2016/5/14/chartex" xmlns:mc="http://schemas.openxmlformats.org/markup-compatibility/2006" xmlns:aink="http://schemas.microsoft.com/office/drawing/2016/ink" xmlns:am3d="http://schemas.microsoft.com/office/drawing/2017/model3d" xmlns:o="urn:schemas-microsoft-com:office:office" xmlns:r="http://schemas.openxmlformats.org/officeDocument/2006/relationships" xmlns:m="http://schemas.openxmlformats.org/officeDocument/2006/math" xmlns:v="urn:schemas-microsoft-com:vml" xmlns:wp14="http://schemas.microsoft.com/office/word/2010/wordprocessingDrawing" xmlns:wp="http://schemas.openxmlformats.org/drawingml/2006/wordprocessingDrawing" xmlns:w10="urn:schemas-microsoft-com:office:word" xmlns:w="http://schemas.openxmlformats.org/wordprocessingml/2006/main" xmlns:w14="http://schemas.microsoft.com/office/word/2010/wordml" xmlns:w15="http://schemas.microsoft.com/office/word/2012/wordml" xmlns:w16cid="http://schemas.microsoft.com/office/word/2016/wordml/cid" xmlns:w16se="http://schemas.microsoft.com/office/word/2015/wordml/symex" xmlns:wpg="http://schemas.microsoft.com/office/word/2010/wordprocessingGroup" xmlns:wpi="http://schemas.microsoft.com/office/word/2010/wordprocessingInk" xmlns:wne="http://schemas.microsoft.com/office/word/2006/wordml" xmlns:wps="http://schemas.microsoft.com/office/word/2010/wordprocessingShape" mc:Ignorable="w14 w15 w16se w16cid wp14">
+  <w:abstractNum w:abstractNumId="0" w15:restartNumberingAfterBreak="0">
     <w:nsid w:val="4DBB46E6"/>
     <w:multiLevelType w:val="hybridMultilevel"/>
     <w:tmpl w:val="3CDE9F18"/>
@@ -7618,7 +7770,7 @@
       </w:rPr>
     </w:lvl>
   </w:abstractNum>
-  <w:abstractNum w:abstractNumId="1">
+  <w:abstractNum w:abstractNumId="1" w15:restartNumberingAfterBreak="0">
     <w:nsid w:val="4EE85336"/>
     <w:multiLevelType w:val="multilevel"/>
     <w:tmpl w:val="FBAC9C8A"/>
@@ -7767,7 +7919,7 @@
       </w:rPr>
     </w:lvl>
   </w:abstractNum>
-  <w:abstractNum w:abstractNumId="2">
+  <w:abstractNum w:abstractNumId="2" w15:restartNumberingAfterBreak="0">
     <w:nsid w:val="5EF234E4"/>
     <w:multiLevelType w:val="hybridMultilevel"/>
     <w:tmpl w:val="8A52F06E"/>
@@ -7880,7 +8032,7 @@
       </w:rPr>
     </w:lvl>
   </w:abstractNum>
-  <w:abstractNum w:abstractNumId="3">
+  <w:abstractNum w:abstractNumId="3" w15:restartNumberingAfterBreak="0">
     <w:nsid w:val="746515E3"/>
     <w:multiLevelType w:val="multilevel"/>
     <w:tmpl w:val="CAD4C7DC"/>
@@ -8045,7 +8197,7 @@
 </file>
 
 <file path=word/styles.xml><?xml version="1.0" encoding="utf-8"?>
-<w:styles xmlns:mc="http://schemas.openxmlformats.org/markup-compatibility/2006" xmlns:r="http://schemas.openxmlformats.org/officeDocument/2006/relationships" xmlns:w="http://schemas.openxmlformats.org/wordprocessingml/2006/main" xmlns:w14="http://schemas.microsoft.com/office/word/2010/wordml" xmlns:w15="http://schemas.microsoft.com/office/word/2012/wordml" mc:Ignorable="w14 w15">
+<w:styles xmlns:mc="http://schemas.openxmlformats.org/markup-compatibility/2006" xmlns:r="http://schemas.openxmlformats.org/officeDocument/2006/relationships" xmlns:w="http://schemas.openxmlformats.org/wordprocessingml/2006/main" xmlns:w14="http://schemas.microsoft.com/office/word/2010/wordml" xmlns:w15="http://schemas.microsoft.com/office/word/2012/wordml" xmlns:w16cid="http://schemas.microsoft.com/office/word/2016/wordml/cid" xmlns:w16se="http://schemas.microsoft.com/office/word/2015/wordml/symex" mc:Ignorable="w14 w15 w16se w16cid">
   <w:docDefaults>
     <w:rPrDefault>
       <w:rPr>
@@ -8058,7 +8210,7 @@
     </w:rPrDefault>
     <w:pPrDefault/>
   </w:docDefaults>
-  <w:latentStyles w:defLockedState="0" w:defUIPriority="99" w:defSemiHidden="0" w:defUnhideWhenUsed="0" w:defQFormat="0" w:count="382">
+  <w:latentStyles w:defLockedState="0" w:defUIPriority="99" w:defSemiHidden="0" w:defUnhideWhenUsed="0" w:defQFormat="0" w:count="375">
     <w:lsdException w:name="Normal" w:uiPriority="0" w:qFormat="1"/>
     <w:lsdException w:name="heading 1" w:uiPriority="9" w:qFormat="1"/>
     <w:lsdException w:name="heading 2" w:semiHidden="1" w:uiPriority="9" w:unhideWhenUsed="1" w:qFormat="1"/>
@@ -8649,7 +8801,6 @@
     <w:uiPriority w:val="39"/>
     <w:rsid w:val="005650D0"/>
     <w:tblPr>
-      <w:tblInd w:w="0" w:type="dxa"/>
       <w:tblBorders>
         <w:top w:val="single" w:sz="4" w:space="0" w:color="auto"/>
         <w:left w:val="single" w:sz="4" w:space="0" w:color="auto"/>
@@ -8658,12 +8809,6 @@
         <w:insideH w:val="single" w:sz="4" w:space="0" w:color="auto"/>
         <w:insideV w:val="single" w:sz="4" w:space="0" w:color="auto"/>
       </w:tblBorders>
-      <w:tblCellMar>
-        <w:top w:w="0" w:type="dxa"/>
-        <w:left w:w="108" w:type="dxa"/>
-        <w:bottom w:w="0" w:type="dxa"/>
-        <w:right w:w="108" w:type="dxa"/>
-      </w:tblCellMar>
     </w:tblPr>
   </w:style>
   <w:style w:type="paragraph" w:styleId="NoSpacing">
@@ -9048,7 +9193,7 @@
 </file>
 
 <file path=customXml/itemProps1.xml><?xml version="1.0" encoding="utf-8"?>
-<ds:datastoreItem xmlns:ds="http://schemas.openxmlformats.org/officeDocument/2006/customXml" ds:itemID="{613FD6D3-C4CC-A94B-A9E5-49CF602627EF}">
+<ds:datastoreItem xmlns:ds="http://schemas.openxmlformats.org/officeDocument/2006/customXml" ds:itemID="{F3FD8EF5-81BE-4EB9-8EBE-792F4AF0A280}">
   <ds:schemaRefs>
     <ds:schemaRef ds:uri="http://schemas.openxmlformats.org/officeDocument/2006/bibliography"/>
   </ds:schemaRefs>

</xml_diff>